<commit_message>
Some edits in sagemath/inertial_mass_of_charged_particle/inertial_mass_of_charged_particle.sage
</commit_message>
<xml_diff>
--- a/sagemath/inertial_mass_of_charged_particle/Об инерционных свойствах электромагнитной массы.docx
+++ b/sagemath/inertial_mass_of_charged_particle/Об инерционных свойствах электромагнитной массы.docx
@@ -22,9 +22,11 @@
       <w:pPr>
         <w:jc w:val="right"/>
       </w:pPr>
+      <w:proofErr w:type="spellStart"/>
       <w:r>
         <w:t>А.Ю.Дроздов</w:t>
       </w:r>
+      <w:proofErr w:type="spellEnd"/>
     </w:p>
     <w:p>
       <w:r>
@@ -54,10 +56,10 @@
             <v:path o:extrusionok="f" gradientshapeok="t" o:connecttype="rect"/>
             <o:lock v:ext="edit" aspectratio="t"/>
           </v:shapetype>
-          <v:shape id="_x0000_i1027" type="#_x0000_t75" style="width:27.75pt;height:20.25pt" o:ole="">
+          <v:shape id="_x0000_i1025" type="#_x0000_t75" style="width:27.75pt;height:20.25pt" o:ole="">
             <v:imagedata r:id="rId5" o:title=""/>
           </v:shape>
-          <o:OLEObject Type="Embed" ProgID="Equation.DSMT4" ShapeID="_x0000_i1027" DrawAspect="Content" ObjectID="_1640558329" r:id="rId6"/>
+          <o:OLEObject Type="Embed" ProgID="Equation.DSMT4" ShapeID="_x0000_i1025" DrawAspect="Content" ObjectID="_1640583641" r:id="rId6"/>
         </w:object>
       </w:r>
       <w:r>
@@ -68,10 +70,10 @@
           <w:position w:val="-6"/>
         </w:rPr>
         <w:object w:dxaOrig="200" w:dyaOrig="340">
-          <v:shape id="_x0000_i1030" type="#_x0000_t75" style="width:9.75pt;height:17.25pt" o:ole="">
+          <v:shape id="_x0000_i1026" type="#_x0000_t75" style="width:9.75pt;height:17.25pt" o:ole="">
             <v:imagedata r:id="rId7" o:title=""/>
           </v:shape>
-          <o:OLEObject Type="Embed" ProgID="Equation.DSMT4" ShapeID="_x0000_i1030" DrawAspect="Content" ObjectID="_1640558330" r:id="rId8"/>
+          <o:OLEObject Type="Embed" ProgID="Equation.DSMT4" ShapeID="_x0000_i1026" DrawAspect="Content" ObjectID="_1640583642" r:id="rId8"/>
         </w:object>
       </w:r>
       <w:r>
@@ -89,16 +91,7 @@
     </w:p>
     <w:p>
       <w:r>
-        <w:t xml:space="preserve">Для решения этой задачи </w:t>
-      </w:r>
-      <w:r>
-        <w:t>эл</w:t>
-      </w:r>
-      <w:r>
-        <w:t>ектрическое поле</w:t>
-      </w:r>
-      <w:r>
-        <w:t xml:space="preserve"> самоиндукции</w:t>
+        <w:t>Для решения этой задачи электрическое поле самоиндукции</w:t>
       </w:r>
       <w:r>
         <w:t xml:space="preserve"> </w:t>
@@ -109,37 +102,65 @@
           <w:lang w:val="en-US"/>
         </w:rPr>
         <w:object w:dxaOrig="1160" w:dyaOrig="680">
-          <v:shape id="_x0000_i1033" type="#_x0000_t75" style="width:57.75pt;height:33.75pt" o:ole="">
+          <v:shape id="_x0000_i1027" type="#_x0000_t75" style="width:57.75pt;height:33.75pt" o:ole="">
             <v:imagedata r:id="rId9" o:title=""/>
           </v:shape>
-          <o:OLEObject Type="Embed" ProgID="Equation.DSMT4" ShapeID="_x0000_i1033" DrawAspect="Content" ObjectID="_1640558331" r:id="rId10"/>
-        </w:object>
-      </w:r>
-      <w:r>
-        <w:t xml:space="preserve"> </w:t>
-      </w:r>
-    </w:p>
-    <w:p>
+          <o:OLEObject Type="Embed" ProgID="Equation.DSMT4" ShapeID="_x0000_i1027" DrawAspect="Content" ObjectID="_1640583643" r:id="rId10"/>
+        </w:object>
+      </w:r>
+      <w:r>
+        <w:t xml:space="preserve"> </w:t>
+      </w:r>
+    </w:p>
+    <w:p>
+      <w:pPr>
+        <w:rPr>
+          <w:lang w:val="en-US"/>
+        </w:rPr>
+      </w:pPr>
       <w:r>
         <w:t>Выразим</w:t>
       </w:r>
       <w:r>
-        <w:t xml:space="preserve"> исходя из выражения векторного потенциала Лиенара-Вихерта </w:t>
+        <w:t xml:space="preserve"> исходя из выражения векторного потенциала </w:t>
+      </w:r>
+      <w:proofErr w:type="spellStart"/>
+      <w:r>
+        <w:t>Лиенара-Вихерта</w:t>
+      </w:r>
+      <w:proofErr w:type="spellEnd"/>
+      <w:r>
+        <w:t xml:space="preserve"> </w:t>
+      </w:r>
+      <w:r>
+        <w:t>[1]</w:t>
+      </w:r>
+      <w:r>
+        <w:t xml:space="preserve"> </w:t>
       </w:r>
       <w:r>
         <w:rPr>
           <w:position w:val="-58"/>
         </w:rPr>
         <w:object w:dxaOrig="2180" w:dyaOrig="1020">
-          <v:shape id="_x0000_i1036" type="#_x0000_t75" style="width:108.75pt;height:51pt" o:ole="">
+          <v:shape id="_x0000_i1028" type="#_x0000_t75" style="width:108.75pt;height:51pt" o:ole="">
             <v:imagedata r:id="rId11" o:title=""/>
           </v:shape>
-          <o:OLEObject Type="Embed" ProgID="Equation.DSMT4" ShapeID="_x0000_i1036" DrawAspect="Content" ObjectID="_1640558332" r:id="rId12"/>
+          <o:OLEObject Type="Embed" ProgID="Equation.DSMT4" ShapeID="_x0000_i1028" DrawAspect="Content" ObjectID="_1640583644" r:id="rId12"/>
         </w:object>
       </w:r>
       <w:r>
         <w:t xml:space="preserve"> дифференцирование которого приводит к выражению</w:t>
       </w:r>
+      <w:r>
+        <w:t xml:space="preserve"> </w:t>
+      </w:r>
+      <w:r>
+        <w:rPr>
+          <w:lang w:val="en-US"/>
+        </w:rPr>
+        <w:t>[2]</w:t>
+      </w:r>
     </w:p>
     <w:p>
       <w:r>
@@ -147,10 +168,10 @@
           <w:position w:val="-36"/>
         </w:rPr>
         <w:object w:dxaOrig="4080" w:dyaOrig="840">
-          <v:shape id="_x0000_i1067" type="#_x0000_t75" style="width:204pt;height:42pt" o:ole="">
+          <v:shape id="_x0000_i1029" type="#_x0000_t75" style="width:204pt;height:42pt" o:ole="">
             <v:imagedata r:id="rId13" o:title=""/>
           </v:shape>
-          <o:OLEObject Type="Embed" ProgID="Equation.DSMT4" ShapeID="_x0000_i1067" DrawAspect="Content" ObjectID="_1640558333" r:id="rId14"/>
+          <o:OLEObject Type="Embed" ProgID="Equation.DSMT4" ShapeID="_x0000_i1029" DrawAspect="Content" ObjectID="_1640583645" r:id="rId14"/>
         </w:object>
       </w:r>
       <w:r>
@@ -166,10 +187,10 @@
           <w:position w:val="-30"/>
         </w:rPr>
         <w:object w:dxaOrig="1880" w:dyaOrig="720">
-          <v:shape id="_x0000_i1044" type="#_x0000_t75" style="width:93.75pt;height:36pt" o:ole="">
+          <v:shape id="_x0000_i1030" type="#_x0000_t75" style="width:93.75pt;height:36pt" o:ole="">
             <v:imagedata r:id="rId15" o:title=""/>
           </v:shape>
-          <o:OLEObject Type="Embed" ProgID="Equation.DSMT4" ShapeID="_x0000_i1044" DrawAspect="Content" ObjectID="_1640558334" r:id="rId16"/>
+          <o:OLEObject Type="Embed" ProgID="Equation.DSMT4" ShapeID="_x0000_i1030" DrawAspect="Content" ObjectID="_1640583646" r:id="rId16"/>
         </w:object>
       </w:r>
       <w:r>
@@ -185,10 +206,10 @@
           <w:position w:val="-4"/>
         </w:rPr>
         <w:object w:dxaOrig="200" w:dyaOrig="200">
-          <v:shape id="_x0000_i1047" type="#_x0000_t75" style="width:9.75pt;height:9.75pt" o:ole="">
+          <v:shape id="_x0000_i1031" type="#_x0000_t75" style="width:9.75pt;height:9.75pt" o:ole="">
             <v:imagedata r:id="rId17" o:title=""/>
           </v:shape>
-          <o:OLEObject Type="Embed" ProgID="Equation.DSMT4" ShapeID="_x0000_i1047" DrawAspect="Content" ObjectID="_1640558335" r:id="rId18"/>
+          <o:OLEObject Type="Embed" ProgID="Equation.DSMT4" ShapeID="_x0000_i1031" DrawAspect="Content" ObjectID="_1640583647" r:id="rId18"/>
         </w:object>
       </w:r>
       <w:r>
@@ -201,10 +222,10 @@
           <w:position w:val="-24"/>
         </w:rPr>
         <w:object w:dxaOrig="1920" w:dyaOrig="620">
-          <v:shape id="_x0000_i1050" type="#_x0000_t75" style="width:96pt;height:30.75pt" o:ole="">
+          <v:shape id="_x0000_i1032" type="#_x0000_t75" style="width:96pt;height:30.75pt" o:ole="">
             <v:imagedata r:id="rId19" o:title=""/>
           </v:shape>
-          <o:OLEObject Type="Embed" ProgID="Equation.DSMT4" ShapeID="_x0000_i1050" DrawAspect="Content" ObjectID="_1640558336" r:id="rId20"/>
+          <o:OLEObject Type="Embed" ProgID="Equation.DSMT4" ShapeID="_x0000_i1032" DrawAspect="Content" ObjectID="_1640583648" r:id="rId20"/>
         </w:object>
       </w:r>
       <w:r>
@@ -217,26 +238,35 @@
           <w:position w:val="-18"/>
         </w:rPr>
         <w:object w:dxaOrig="4380" w:dyaOrig="480">
-          <v:shape id="_x0000_i1056" type="#_x0000_t75" style="width:219pt;height:24pt" o:ole="">
+          <v:shape id="_x0000_i1033" type="#_x0000_t75" style="width:219pt;height:24pt" o:ole="">
             <v:imagedata r:id="rId21" o:title=""/>
           </v:shape>
-          <o:OLEObject Type="Embed" ProgID="Equation.DSMT4" ShapeID="_x0000_i1056" DrawAspect="Content" ObjectID="_1640558337" r:id="rId22"/>
-        </w:object>
-      </w:r>
-    </w:p>
-    <w:p>
-      <w:r>
-        <w:t xml:space="preserve">Где следуя Тамму, индексом </w:t>
+          <o:OLEObject Type="Embed" ProgID="Equation.DSMT4" ShapeID="_x0000_i1033" DrawAspect="Content" ObjectID="_1640583649" r:id="rId22"/>
+        </w:object>
+      </w:r>
+    </w:p>
+    <w:p>
+      <w:r>
+        <w:t>Где следуя Тамму</w:t>
+      </w:r>
+      <w:r>
+        <w:t xml:space="preserve"> </w:t>
+      </w:r>
+      <w:r>
+        <w:t>[3]</w:t>
+      </w:r>
+      <w:r>
+        <w:t xml:space="preserve">, индексом </w:t>
       </w:r>
       <w:r>
         <w:rPr>
           <w:position w:val="-10"/>
         </w:rPr>
         <w:object w:dxaOrig="200" w:dyaOrig="260">
-          <v:shape id="_x0000_i1059" type="#_x0000_t75" style="width:9.75pt;height:12.75pt" o:ole="">
+          <v:shape id="_x0000_i1034" type="#_x0000_t75" style="width:9.75pt;height:12.75pt" o:ole="">
             <v:imagedata r:id="rId23" o:title=""/>
           </v:shape>
-          <o:OLEObject Type="Embed" ProgID="Equation.DSMT4" ShapeID="_x0000_i1059" DrawAspect="Content" ObjectID="_1640558338" r:id="rId24"/>
+          <o:OLEObject Type="Embed" ProgID="Equation.DSMT4" ShapeID="_x0000_i1034" DrawAspect="Content" ObjectID="_1640583650" r:id="rId24"/>
         </w:object>
       </w:r>
       <w:r>
@@ -247,10 +277,10 @@
           <w:position w:val="-6"/>
         </w:rPr>
         <w:object w:dxaOrig="200" w:dyaOrig="220">
-          <v:shape id="_x0000_i1062" type="#_x0000_t75" style="width:9.75pt;height:11.25pt" o:ole="">
+          <v:shape id="_x0000_i1035" type="#_x0000_t75" style="width:9.75pt;height:11.25pt" o:ole="">
             <v:imagedata r:id="rId25" o:title=""/>
           </v:shape>
-          <o:OLEObject Type="Embed" ProgID="Equation.DSMT4" ShapeID="_x0000_i1062" DrawAspect="Content" ObjectID="_1640558339" r:id="rId26"/>
+          <o:OLEObject Type="Embed" ProgID="Equation.DSMT4" ShapeID="_x0000_i1035" DrawAspect="Content" ObjectID="_1640583651" r:id="rId26"/>
         </w:object>
       </w:r>
       <w:r>
@@ -263,10 +293,10 @@
           <w:position w:val="-36"/>
         </w:rPr>
         <w:object w:dxaOrig="6660" w:dyaOrig="840">
-          <v:shape id="_x0000_i1069" type="#_x0000_t75" style="width:333pt;height:42pt" o:ole="">
+          <v:shape id="_x0000_i1036" type="#_x0000_t75" style="width:333pt;height:42pt" o:ole="">
             <v:imagedata r:id="rId27" o:title=""/>
           </v:shape>
-          <o:OLEObject Type="Embed" ProgID="Equation.DSMT4" ShapeID="_x0000_i1069" DrawAspect="Content" ObjectID="_1640558340" r:id="rId28"/>
+          <o:OLEObject Type="Embed" ProgID="Equation.DSMT4" ShapeID="_x0000_i1036" DrawAspect="Content" ObjectID="_1640583652" r:id="rId28"/>
         </w:object>
       </w:r>
     </w:p>
@@ -275,7 +305,13 @@
         <w:t>Чтобы учес</w:t>
       </w:r>
       <w:r>
-        <w:t>ть запаздывание следует решить систему уравнений</w:t>
+        <w:t xml:space="preserve">ть запаздывание </w:t>
+      </w:r>
+      <w:r>
+        <w:t xml:space="preserve">потенциала </w:t>
+      </w:r>
+      <w:r>
+        <w:t>следует решить систему уравнений</w:t>
       </w:r>
     </w:p>
     <w:p>
@@ -284,10 +320,10 @@
           <w:position w:val="-14"/>
         </w:rPr>
         <w:object w:dxaOrig="2220" w:dyaOrig="440">
-          <v:shape id="_x0000_i1074" type="#_x0000_t75" style="width:111pt;height:21.75pt" o:ole="">
+          <v:shape id="_x0000_i1037" type="#_x0000_t75" style="width:111pt;height:21.75pt" o:ole="">
             <v:imagedata r:id="rId29" o:title=""/>
           </v:shape>
-          <o:OLEObject Type="Embed" ProgID="Equation.DSMT4" ShapeID="_x0000_i1074" DrawAspect="Content" ObjectID="_1640558341" r:id="rId30"/>
+          <o:OLEObject Type="Embed" ProgID="Equation.DSMT4" ShapeID="_x0000_i1037" DrawAspect="Content" ObjectID="_1640583653" r:id="rId30"/>
         </w:object>
       </w:r>
       <w:r>
@@ -299,11 +335,11 @@
         <w:rPr>
           <w:position w:val="-14"/>
         </w:rPr>
-        <w:object w:dxaOrig="1280" w:dyaOrig="400">
-          <v:shape id="_x0000_i1077" type="#_x0000_t75" style="width:63.75pt;height:20.25pt" o:ole="">
+        <w:object w:dxaOrig="1219" w:dyaOrig="400">
+          <v:shape id="_x0000_i1061" type="#_x0000_t75" style="width:60.75pt;height:20.25pt" o:ole="">
             <v:imagedata r:id="rId31" o:title=""/>
           </v:shape>
-          <o:OLEObject Type="Embed" ProgID="Equation.DSMT4" ShapeID="_x0000_i1077" DrawAspect="Content" ObjectID="_1640558342" r:id="rId32"/>
+          <o:OLEObject Type="Embed" ProgID="Equation.DSMT4" ShapeID="_x0000_i1061" DrawAspect="Content" ObjectID="_1640583654" r:id="rId32"/>
         </w:object>
       </w:r>
       <w:r>
@@ -313,291 +349,324 @@
     <w:p>
       <w:r>
         <w:t>у</w:t>
+      </w:r>
+      <w:r>
+        <w:t>читывая, что п</w:t>
+      </w:r>
+      <w:r>
+        <w:t>о теореме косинусов</w:t>
+      </w:r>
+    </w:p>
+    <w:p>
+      <w:r>
+        <w:rPr>
+          <w:position w:val="-30"/>
+        </w:rPr>
+        <w:object w:dxaOrig="7440" w:dyaOrig="720">
+          <v:shape id="_x0000_i1059" type="#_x0000_t75" style="width:372pt;height:36pt" o:ole="">
+            <v:imagedata r:id="rId33" o:title=""/>
+          </v:shape>
+          <o:OLEObject Type="Embed" ProgID="Equation.DSMT4" ShapeID="_x0000_i1059" DrawAspect="Content" ObjectID="_1640583655" r:id="rId34"/>
+        </w:object>
+      </w:r>
+      <w:r>
+        <w:t xml:space="preserve"> </w:t>
+      </w:r>
+    </w:p>
+    <w:p>
+      <w:r>
+        <w:t xml:space="preserve">где </w:t>
+      </w:r>
+      <w:r>
+        <w:rPr>
+          <w:position w:val="-12"/>
+        </w:rPr>
+        <w:object w:dxaOrig="300" w:dyaOrig="360">
+          <v:shape id="_x0000_i1064" type="#_x0000_t75" style="width:15pt;height:18pt" o:ole="">
+            <v:imagedata r:id="rId35" o:title=""/>
+          </v:shape>
+          <o:OLEObject Type="Embed" ProgID="Equation.DSMT4" ShapeID="_x0000_i1064" DrawAspect="Content" ObjectID="_1640583656" r:id="rId36"/>
+        </w:object>
+      </w:r>
+      <w:r>
+        <w:t xml:space="preserve"> расстояние от точки источника заряда к точке наблюдения без учёта запаздывания</w:t>
+      </w:r>
+    </w:p>
+    <w:p>
+      <w:r>
+        <w:t>Действующая на заряд со стороны электрического поля самоиндукции инерционная сила</w:t>
+      </w:r>
+      <w:r>
+        <w:t xml:space="preserve"> равна</w:t>
+      </w:r>
+    </w:p>
+    <w:p>
+      <w:r>
+        <w:rPr>
+          <w:position w:val="-34"/>
+        </w:rPr>
+        <w:object w:dxaOrig="3680" w:dyaOrig="620">
+          <v:shape id="_x0000_i1040" type="#_x0000_t75" style="width:183.75pt;height:30.75pt" o:ole="">
+            <v:imagedata r:id="rId37" o:title=""/>
+          </v:shape>
+          <o:OLEObject Type="Embed" ProgID="Equation.DSMT4" ShapeID="_x0000_i1040" DrawAspect="Content" ObjectID="_1640583657" r:id="rId38"/>
+        </w:object>
+      </w:r>
+      <w:r>
+        <w:t xml:space="preserve"> </w:t>
+      </w:r>
+    </w:p>
+    <w:p>
+      <w:r>
+        <w:t xml:space="preserve">Из приведенных формул видно, что сила инерции электромагнитной массы зависит от </w:t>
+      </w:r>
+      <w:r>
+        <w:t>вида функции распределения плотности заряда в пространстве, а также от скорости и ускорения заряда.</w:t>
+      </w:r>
+    </w:p>
+    <w:p>
+      <w:r>
+        <w:t xml:space="preserve">В приближении малых скоростей </w:t>
+      </w:r>
+      <w:r>
+        <w:rPr>
+          <w:position w:val="-18"/>
+        </w:rPr>
+        <w:object w:dxaOrig="760" w:dyaOrig="480">
+          <v:shape id="_x0000_i1041" type="#_x0000_t75" style="width:38.25pt;height:24pt" o:ole="">
+            <v:imagedata r:id="rId39" o:title=""/>
+          </v:shape>
+          <o:OLEObject Type="Embed" ProgID="Equation.DSMT4" ShapeID="_x0000_i1041" DrawAspect="Content" ObjectID="_1640583658" r:id="rId40"/>
+        </w:object>
+      </w:r>
+      <w:r>
+        <w:t xml:space="preserve">  и малых ускорений </w:t>
+      </w:r>
+      <w:r>
+        <w:rPr>
+          <w:position w:val="-12"/>
+        </w:rPr>
+        <w:object w:dxaOrig="859" w:dyaOrig="380">
+          <v:shape id="_x0000_i1042" type="#_x0000_t75" style="width:42.75pt;height:18.75pt" o:ole="">
+            <v:imagedata r:id="rId41" o:title=""/>
+          </v:shape>
+          <o:OLEObject Type="Embed" ProgID="Equation.DSMT4" ShapeID="_x0000_i1042" DrawAspect="Content" ObjectID="_1640583659" r:id="rId42"/>
+        </w:object>
+      </w:r>
+      <w:r>
+        <w:t xml:space="preserve"> </w:t>
+      </w:r>
+    </w:p>
+    <w:p>
+      <w:r>
+        <w:rPr>
+          <w:position w:val="-36"/>
+        </w:rPr>
+        <w:object w:dxaOrig="4180" w:dyaOrig="840">
+          <v:shape id="_x0000_i1043" type="#_x0000_t75" style="width:209.25pt;height:42pt" o:ole="">
+            <v:imagedata r:id="rId43" o:title=""/>
+          </v:shape>
+          <o:OLEObject Type="Embed" ProgID="Equation.DSMT4" ShapeID="_x0000_i1043" DrawAspect="Content" ObjectID="_1640583660" r:id="rId44"/>
+        </w:object>
+      </w:r>
+    </w:p>
+    <w:p>
+      <w:r>
+        <w:t xml:space="preserve">Откуда </w:t>
+      </w:r>
+    </w:p>
+    <w:p>
+      <w:r>
+        <w:rPr>
+          <w:position w:val="-36"/>
+        </w:rPr>
+        <w:object w:dxaOrig="3240" w:dyaOrig="840">
+          <v:shape id="_x0000_i1044" type="#_x0000_t75" style="width:162pt;height:42pt" o:ole="">
+            <v:imagedata r:id="rId45" o:title=""/>
+          </v:shape>
+          <o:OLEObject Type="Embed" ProgID="Equation.DSMT4" ShapeID="_x0000_i1044" DrawAspect="Content" ObjectID="_1640583661" r:id="rId46"/>
+        </w:object>
+      </w:r>
+      <w:r>
+        <w:t xml:space="preserve"> </w:t>
+      </w:r>
+    </w:p>
+    <w:p>
+      <w:r>
+        <w:t>Сопоставляя с законами Ньютона для электромагнитной массы получаем выражение</w:t>
+      </w:r>
+    </w:p>
+    <w:p>
+      <w:r>
+        <w:rPr>
+          <w:position w:val="-36"/>
+        </w:rPr>
+        <w:object w:dxaOrig="3019" w:dyaOrig="840">
+          <v:shape id="_x0000_i1045" type="#_x0000_t75" style="width:150.75pt;height:42pt" o:ole="">
+            <v:imagedata r:id="rId47" o:title=""/>
+          </v:shape>
+          <o:OLEObject Type="Embed" ProgID="Equation.DSMT4" ShapeID="_x0000_i1045" DrawAspect="Content" ObjectID="_1640583662" r:id="rId48"/>
+        </w:object>
+      </w:r>
+    </w:p>
+    <w:p>
+      <w:r>
+        <w:t xml:space="preserve">Рассчитаем теперь электромагнитную массу равномерно заряженной сферы радиуса </w:t>
+      </w:r>
+      <w:r>
+        <w:rPr>
+          <w:position w:val="-12"/>
+        </w:rPr>
+        <w:object w:dxaOrig="220" w:dyaOrig="360">
+          <v:shape id="_x0000_i1046" type="#_x0000_t75" style="width:11.25pt;height:18pt" o:ole="">
+            <v:imagedata r:id="rId49" o:title=""/>
+          </v:shape>
+          <o:OLEObject Type="Embed" ProgID="Equation.DSMT4" ShapeID="_x0000_i1046" DrawAspect="Content" ObjectID="_1640583663" r:id="rId50"/>
+        </w:object>
+      </w:r>
+      <w:r>
+        <w:t xml:space="preserve"> </w:t>
+      </w:r>
+    </w:p>
+    <w:p>
+      <w:r>
+        <w:t>Расстояние между координатами заряда и точки наблюдения</w:t>
+      </w:r>
+      <w:r>
+        <w:t xml:space="preserve"> сферической системе координат</w:t>
+      </w:r>
+      <w:r>
+        <w:t xml:space="preserve"> имеет вид</w:t>
+      </w:r>
+    </w:p>
+    <w:p>
+      <w:r>
+        <w:rPr>
+          <w:position w:val="-76"/>
+        </w:rPr>
+        <w:object w:dxaOrig="4819" w:dyaOrig="1719">
+          <v:shape id="_x0000_i1055" type="#_x0000_t75" style="width:240.75pt;height:86.25pt" o:ole="">
+            <v:imagedata r:id="rId51" o:title=""/>
+          </v:shape>
+          <o:OLEObject Type="Embed" ProgID="Equation.DSMT4" ShapeID="_x0000_i1055" DrawAspect="Content" ObjectID="_1640583664" r:id="rId52"/>
+        </w:object>
+      </w:r>
+      <w:r>
+        <w:t xml:space="preserve"> </w:t>
+      </w:r>
+    </w:p>
+    <w:p>
+      <w:r>
+        <w:t xml:space="preserve">Для его упрощения ввиду симметричности задачи поле не зависит от координаты </w:t>
+      </w:r>
+      <w:r>
+        <w:rPr>
+          <w:position w:val="-12"/>
+        </w:rPr>
+        <w:object w:dxaOrig="279" w:dyaOrig="360">
+          <v:shape id="_x0000_i1048" type="#_x0000_t75" style="width:14.25pt;height:18pt" o:ole="">
+            <v:imagedata r:id="rId53" o:title=""/>
+          </v:shape>
+          <o:OLEObject Type="Embed" ProgID="Equation.DSMT4" ShapeID="_x0000_i1048" DrawAspect="Content" ObjectID="_1640583665" r:id="rId54"/>
+        </w:object>
+      </w:r>
+      <w:r>
+        <w:t xml:space="preserve">поэтому мы можем положив </w:t>
+      </w:r>
+      <w:r>
+        <w:rPr>
+          <w:position w:val="-12"/>
+        </w:rPr>
+        <w:object w:dxaOrig="660" w:dyaOrig="360">
+          <v:shape id="_x0000_i1049" type="#_x0000_t75" style="width:33pt;height:18pt" o:ole="">
+            <v:imagedata r:id="rId55" o:title=""/>
+          </v:shape>
+          <o:OLEObject Type="Embed" ProgID="Equation.DSMT4" ShapeID="_x0000_i1049" DrawAspect="Content" ObjectID="_1640583666" r:id="rId56"/>
+        </w:object>
+      </w:r>
+      <w:r>
+        <w:t xml:space="preserve">упростить формулу а вместо интегрирования по </w:t>
+      </w:r>
+      <w:r>
+        <w:rPr>
+          <w:position w:val="-12"/>
+        </w:rPr>
+        <w:object w:dxaOrig="279" w:dyaOrig="360">
+          <v:shape id="_x0000_i1050" type="#_x0000_t75" style="width:14.25pt;height:18pt" o:ole="">
+            <v:imagedata r:id="rId57" o:title=""/>
+          </v:shape>
+          <o:OLEObject Type="Embed" ProgID="Equation.DSMT4" ShapeID="_x0000_i1050" DrawAspect="Content" ObjectID="_1640583667" r:id="rId58"/>
+        </w:object>
+      </w:r>
+      <w:r>
+        <w:t xml:space="preserve"> просто применить умножение на </w:t>
+      </w:r>
+      <w:r>
+        <w:rPr>
+          <w:position w:val="-6"/>
+        </w:rPr>
+        <w:object w:dxaOrig="360" w:dyaOrig="279">
+          <v:shape id="_x0000_i1051" type="#_x0000_t75" style="width:18pt;height:14.25pt" o:ole="">
+            <v:imagedata r:id="rId59" o:title=""/>
+          </v:shape>
+          <o:OLEObject Type="Embed" ProgID="Equation.DSMT4" ShapeID="_x0000_i1051" DrawAspect="Content" ObjectID="_1640583668" r:id="rId60"/>
+        </w:object>
+      </w:r>
+      <w:r>
+        <w:t xml:space="preserve"> </w:t>
+      </w:r>
+    </w:p>
+    <w:p>
+      <w:r>
+        <w:rPr>
+          <w:position w:val="-110"/>
+        </w:rPr>
+        <w:object w:dxaOrig="9020" w:dyaOrig="2320">
+          <v:shape id="_x0000_i1057" type="#_x0000_t75" style="width:450.75pt;height:116.25pt" o:ole="">
+            <v:imagedata r:id="rId61" o:title=""/>
+          </v:shape>
+          <o:OLEObject Type="Embed" ProgID="Equation.DSMT4" ShapeID="_x0000_i1057" DrawAspect="Content" ObjectID="_1640583669" r:id="rId62"/>
+        </w:object>
+      </w:r>
+    </w:p>
+    <w:p>
+      <w:r>
+        <w:br/>
+      </w:r>
+      <w:r>
+        <w:t xml:space="preserve">Плотность заряда положим </w:t>
+      </w:r>
+      <w:r>
+        <w:rPr>
+          <w:position w:val="-40"/>
+        </w:rPr>
+        <w:object w:dxaOrig="1540" w:dyaOrig="780">
+          <v:shape id="_x0000_i1053" type="#_x0000_t75" style="width:77.25pt;height:39pt" o:ole="">
+            <v:imagedata r:id="rId63" o:title=""/>
+          </v:shape>
+          <o:OLEObject Type="Embed" ProgID="Equation.DSMT4" ShapeID="_x0000_i1053" DrawAspect="Content" ObjectID="_1640583670" r:id="rId64"/>
+        </w:object>
+      </w:r>
+      <w:r>
+        <w:t xml:space="preserve"> </w:t>
+      </w:r>
+    </w:p>
+    <w:p>
+      <w:r>
+        <w:lastRenderedPageBreak/>
+        <w:t xml:space="preserve">В работе </w:t>
+      </w:r>
+      <w:r>
+        <w:rPr>
+          <w:lang w:val="en-US"/>
+        </w:rPr>
+        <w:t xml:space="preserve">[4] </w:t>
+      </w:r>
+      <w:r>
+        <w:t xml:space="preserve">приводится </w:t>
       </w:r>
       <w:bookmarkStart w:id="0" w:name="_GoBack"/>
       <w:bookmarkEnd w:id="0"/>
-      <w:r>
-        <w:t>читывая, что п</w:t>
-      </w:r>
-      <w:r>
-        <w:t>о теореме косинусов</w:t>
-      </w:r>
-    </w:p>
-    <w:p>
-      <w:r>
-        <w:rPr>
-          <w:position w:val="-24"/>
-        </w:rPr>
-        <w:object w:dxaOrig="7180" w:dyaOrig="660">
-          <v:shape id="_x0000_i1082" type="#_x0000_t75" style="width:359.25pt;height:33pt" o:ole="">
-            <v:imagedata r:id="rId33" o:title=""/>
-          </v:shape>
-          <o:OLEObject Type="Embed" ProgID="Equation.DSMT4" ShapeID="_x0000_i1082" DrawAspect="Content" ObjectID="_1640558343" r:id="rId34"/>
-        </w:object>
-      </w:r>
-      <w:r>
-        <w:t xml:space="preserve"> </w:t>
-      </w:r>
-    </w:p>
-    <w:p>
-      <w:r>
-        <w:t>Действующая на заряд со стороны электрического поля самоиндукции инерционная сила</w:t>
-      </w:r>
-      <w:r>
-        <w:t xml:space="preserve"> равна</w:t>
-      </w:r>
-    </w:p>
-    <w:p>
-      <w:r>
-        <w:rPr>
-          <w:position w:val="-34"/>
-        </w:rPr>
-        <w:object w:dxaOrig="3680" w:dyaOrig="620">
-          <v:shape id="_x0000_i1090" type="#_x0000_t75" style="width:183.75pt;height:30.75pt" o:ole="">
-            <v:imagedata r:id="rId35" o:title=""/>
-          </v:shape>
-          <o:OLEObject Type="Embed" ProgID="Equation.DSMT4" ShapeID="_x0000_i1090" DrawAspect="Content" ObjectID="_1640558344" r:id="rId36"/>
-        </w:object>
-      </w:r>
-      <w:r>
-        <w:t xml:space="preserve"> </w:t>
-      </w:r>
-    </w:p>
-    <w:p>
-      <w:r>
-        <w:lastRenderedPageBreak/>
-        <w:t xml:space="preserve">Из приведенных формул видно, что сила инерции электромагнитной массы зависит от </w:t>
-      </w:r>
-      <w:r>
-        <w:t>вида функции распределения плотности заряда в пространстве, а также от скорости и ускорения заряда.</w:t>
-      </w:r>
-    </w:p>
-    <w:p>
-      <w:r>
-        <w:t xml:space="preserve">В приближении малых скоростей </w:t>
-      </w:r>
-      <w:r>
-        <w:rPr>
-          <w:position w:val="-18"/>
-        </w:rPr>
-        <w:object w:dxaOrig="760" w:dyaOrig="480">
-          <v:shape id="_x0000_i1093" type="#_x0000_t75" style="width:38.25pt;height:24pt" o:ole="">
-            <v:imagedata r:id="rId37" o:title=""/>
-          </v:shape>
-          <o:OLEObject Type="Embed" ProgID="Equation.DSMT4" ShapeID="_x0000_i1093" DrawAspect="Content" ObjectID="_1640558345" r:id="rId38"/>
-        </w:object>
-      </w:r>
-      <w:r>
-        <w:t xml:space="preserve">  и малых ускорений </w:t>
-      </w:r>
-      <w:r>
-        <w:rPr>
-          <w:position w:val="-12"/>
-        </w:rPr>
-        <w:object w:dxaOrig="859" w:dyaOrig="380">
-          <v:shape id="_x0000_i1096" type="#_x0000_t75" style="width:42.75pt;height:18.75pt" o:ole="">
-            <v:imagedata r:id="rId39" o:title=""/>
-          </v:shape>
-          <o:OLEObject Type="Embed" ProgID="Equation.DSMT4" ShapeID="_x0000_i1096" DrawAspect="Content" ObjectID="_1640558346" r:id="rId40"/>
-        </w:object>
-      </w:r>
-      <w:r>
-        <w:t xml:space="preserve"> </w:t>
-      </w:r>
-    </w:p>
-    <w:p>
-      <w:r>
-        <w:rPr>
-          <w:position w:val="-36"/>
-        </w:rPr>
-        <w:object w:dxaOrig="4180" w:dyaOrig="840">
-          <v:shape id="_x0000_i1099" type="#_x0000_t75" style="width:209.25pt;height:42pt" o:ole="">
-            <v:imagedata r:id="rId41" o:title=""/>
-          </v:shape>
-          <o:OLEObject Type="Embed" ProgID="Equation.DSMT4" ShapeID="_x0000_i1099" DrawAspect="Content" ObjectID="_1640558347" r:id="rId42"/>
-        </w:object>
-      </w:r>
-    </w:p>
-    <w:p>
-      <w:r>
-        <w:t xml:space="preserve">Откуда </w:t>
-      </w:r>
-    </w:p>
-    <w:p>
-      <w:r>
-        <w:rPr>
-          <w:position w:val="-36"/>
-        </w:rPr>
-        <w:object w:dxaOrig="3240" w:dyaOrig="840">
-          <v:shape id="_x0000_i1106" type="#_x0000_t75" style="width:162pt;height:42pt" o:ole="">
-            <v:imagedata r:id="rId43" o:title=""/>
-          </v:shape>
-          <o:OLEObject Type="Embed" ProgID="Equation.DSMT4" ShapeID="_x0000_i1106" DrawAspect="Content" ObjectID="_1640558348" r:id="rId44"/>
-        </w:object>
-      </w:r>
-      <w:r>
-        <w:t xml:space="preserve"> </w:t>
-      </w:r>
-    </w:p>
-    <w:p>
-      <w:r>
-        <w:t>Сопоставляя с законами Ньютона для электромагнитной массы получаем выражение</w:t>
-      </w:r>
-    </w:p>
-    <w:p>
-      <w:r>
-        <w:rPr>
-          <w:position w:val="-36"/>
-        </w:rPr>
-        <w:object w:dxaOrig="3019" w:dyaOrig="840">
-          <v:shape id="_x0000_i1109" type="#_x0000_t75" style="width:150.75pt;height:42pt" o:ole="">
-            <v:imagedata r:id="rId45" o:title=""/>
-          </v:shape>
-          <o:OLEObject Type="Embed" ProgID="Equation.DSMT4" ShapeID="_x0000_i1109" DrawAspect="Content" ObjectID="_1640558349" r:id="rId46"/>
-        </w:object>
-      </w:r>
-    </w:p>
-    <w:p>
-      <w:r>
-        <w:t xml:space="preserve">Рассчитаем теперь электромагнитную массу равномерно заряженной сферы радиуса </w:t>
-      </w:r>
-      <w:r>
-        <w:rPr>
-          <w:position w:val="-12"/>
-        </w:rPr>
-        <w:object w:dxaOrig="220" w:dyaOrig="360">
-          <v:shape id="_x0000_i1112" type="#_x0000_t75" style="width:11.25pt;height:18pt" o:ole="">
-            <v:imagedata r:id="rId47" o:title=""/>
-          </v:shape>
-          <o:OLEObject Type="Embed" ProgID="Equation.DSMT4" ShapeID="_x0000_i1112" DrawAspect="Content" ObjectID="_1640558350" r:id="rId48"/>
-        </w:object>
-      </w:r>
-      <w:r>
-        <w:t xml:space="preserve"> </w:t>
-      </w:r>
-    </w:p>
-    <w:p>
-      <w:r>
-        <w:t>Расстояние между координатами заряда и точки наблюдения</w:t>
-      </w:r>
-      <w:r>
-        <w:t xml:space="preserve"> сферической системе координат</w:t>
-      </w:r>
-      <w:r>
-        <w:t xml:space="preserve"> имеет вид</w:t>
-      </w:r>
-    </w:p>
-    <w:p>
-      <w:r>
-        <w:rPr>
-          <w:position w:val="-76"/>
-        </w:rPr>
-        <w:object w:dxaOrig="4740" w:dyaOrig="1719">
-          <v:shape id="_x0000_i1121" type="#_x0000_t75" style="width:237pt;height:86.25pt" o:ole="">
-            <v:imagedata r:id="rId49" o:title=""/>
-          </v:shape>
-          <o:OLEObject Type="Embed" ProgID="Equation.DSMT4" ShapeID="_x0000_i1121" DrawAspect="Content" ObjectID="_1640558351" r:id="rId50"/>
-        </w:object>
-      </w:r>
-      <w:r>
-        <w:t xml:space="preserve"> </w:t>
-      </w:r>
-    </w:p>
-    <w:p>
-      <w:r>
-        <w:t xml:space="preserve">Для его упрощения ввиду симметричности задачи поле не зависит от координаты </w:t>
-      </w:r>
-      <w:r>
-        <w:rPr>
-          <w:position w:val="-12"/>
-        </w:rPr>
-        <w:object w:dxaOrig="279" w:dyaOrig="360">
-          <v:shape id="_x0000_i1122" type="#_x0000_t75" style="width:14.25pt;height:18pt" o:ole="">
-            <v:imagedata r:id="rId51" o:title=""/>
-          </v:shape>
-          <o:OLEObject Type="Embed" ProgID="Equation.DSMT4" ShapeID="_x0000_i1122" DrawAspect="Content" ObjectID="_1640558352" r:id="rId52"/>
-        </w:object>
-      </w:r>
-      <w:r>
-        <w:t xml:space="preserve">поэтому мы можем положив </w:t>
-      </w:r>
-      <w:r>
-        <w:rPr>
-          <w:position w:val="-12"/>
-        </w:rPr>
-        <w:object w:dxaOrig="660" w:dyaOrig="360">
-          <v:shape id="_x0000_i1125" type="#_x0000_t75" style="width:33pt;height:18pt" o:ole="">
-            <v:imagedata r:id="rId53" o:title=""/>
-          </v:shape>
-          <o:OLEObject Type="Embed" ProgID="Equation.DSMT4" ShapeID="_x0000_i1125" DrawAspect="Content" ObjectID="_1640558353" r:id="rId54"/>
-        </w:object>
-      </w:r>
-      <w:r>
-        <w:t xml:space="preserve">упростить формулу а вместо интегрирования по </w:t>
-      </w:r>
-      <w:r>
-        <w:rPr>
-          <w:position w:val="-12"/>
-        </w:rPr>
-        <w:object w:dxaOrig="279" w:dyaOrig="360">
-          <v:shape id="_x0000_i1126" type="#_x0000_t75" style="width:14.25pt;height:18pt" o:ole="">
-            <v:imagedata r:id="rId55" o:title=""/>
-          </v:shape>
-          <o:OLEObject Type="Embed" ProgID="Equation.DSMT4" ShapeID="_x0000_i1126" DrawAspect="Content" ObjectID="_1640558354" r:id="rId56"/>
-        </w:object>
-      </w:r>
-      <w:r>
-        <w:t xml:space="preserve"> просто применить умножение на </w:t>
-      </w:r>
-      <w:r>
-        <w:rPr>
-          <w:position w:val="-6"/>
-        </w:rPr>
-        <w:object w:dxaOrig="360" w:dyaOrig="279">
-          <v:shape id="_x0000_i1129" type="#_x0000_t75" style="width:18pt;height:14.25pt" o:ole="">
-            <v:imagedata r:id="rId57" o:title=""/>
-          </v:shape>
-          <o:OLEObject Type="Embed" ProgID="Equation.DSMT4" ShapeID="_x0000_i1129" DrawAspect="Content" ObjectID="_1640558355" r:id="rId58"/>
-        </w:object>
-      </w:r>
-      <w:r>
-        <w:t xml:space="preserve"> </w:t>
-      </w:r>
-    </w:p>
-    <w:p>
-      <w:r>
-        <w:rPr>
-          <w:position w:val="-110"/>
-        </w:rPr>
-        <w:object w:dxaOrig="8940" w:dyaOrig="2320">
-          <v:shape id="_x0000_i1137" type="#_x0000_t75" style="width:447pt;height:116.25pt" o:ole="">
-            <v:imagedata r:id="rId59" o:title=""/>
-          </v:shape>
-          <o:OLEObject Type="Embed" ProgID="Equation.DSMT4" ShapeID="_x0000_i1137" DrawAspect="Content" ObjectID="_1640558356" r:id="rId60"/>
-        </w:object>
-      </w:r>
-    </w:p>
-    <w:p>
-      <w:r>
-        <w:br/>
-      </w:r>
-      <w:r>
-        <w:t xml:space="preserve">Плотность заряда положим </w:t>
-      </w:r>
-      <w:r>
-        <w:rPr>
-          <w:position w:val="-40"/>
-        </w:rPr>
-        <w:object w:dxaOrig="1540" w:dyaOrig="780">
-          <v:shape id="_x0000_i1142" type="#_x0000_t75" style="width:77.25pt;height:39pt" o:ole="">
-            <v:imagedata r:id="rId61" o:title=""/>
-          </v:shape>
-          <o:OLEObject Type="Embed" ProgID="Equation.DSMT4" ShapeID="_x0000_i1142" DrawAspect="Content" ObjectID="_1640558357" r:id="rId62"/>
-        </w:object>
-      </w:r>
-      <w:r>
-        <w:t xml:space="preserve"> </w:t>
-      </w:r>
     </w:p>
     <w:p/>
     <w:p>
@@ -614,19 +683,106 @@
         </w:numPr>
       </w:pPr>
       <w:r>
-        <w:lastRenderedPageBreak/>
-        <w:t>В. Ганкин, Ю. Ганкин, О. Куприянова, И. Мисюченко</w:t>
-      </w:r>
-      <w:r>
-        <w:t xml:space="preserve">. </w:t>
-      </w:r>
-      <w:r>
-        <w:t>История электромагнитной массы</w:t>
-      </w:r>
-      <w:r>
-        <w:t xml:space="preserve"> </w:t>
-      </w:r>
-      <w:hyperlink r:id="rId63" w:history="1">
+        <w:t>Ландау Л.Д. Лившиц Е.М. Теория Поля. М. 1973</w:t>
+      </w:r>
+    </w:p>
+    <w:p>
+      <w:pPr>
+        <w:pStyle w:val="a3"/>
+        <w:numPr>
+          <w:ilvl w:val="0"/>
+          <w:numId w:val="1"/>
+        </w:numPr>
+      </w:pPr>
+      <w:proofErr w:type="spellStart"/>
+      <w:r>
+        <w:t>Re</w:t>
+      </w:r>
+      <w:proofErr w:type="spellEnd"/>
+      <w:r>
+        <w:t xml:space="preserve">: Как запаздывающий </w:t>
+      </w:r>
+      <w:proofErr w:type="spellStart"/>
+      <w:r>
+        <w:t>Лиенар-Вихерт</w:t>
+      </w:r>
+      <w:proofErr w:type="spellEnd"/>
+      <w:r>
+        <w:t xml:space="preserve"> становится "</w:t>
+      </w:r>
+      <w:proofErr w:type="spellStart"/>
+      <w:r>
+        <w:t>незапаздывающим</w:t>
+      </w:r>
+      <w:proofErr w:type="spellEnd"/>
+      <w:r>
+        <w:t>". Визуализация</w:t>
+      </w:r>
+      <w:r>
+        <w:t xml:space="preserve"> </w:t>
+      </w:r>
+      <w:hyperlink r:id="rId65" w:history="1">
+        <w:r>
+          <w:rPr>
+            <w:rStyle w:val="a4"/>
+          </w:rPr>
+          <w:t>http://www.sciteclibrary.ru/cgi-bin/yabb2/YaBB.pl?num=1528093569/330#330</w:t>
+        </w:r>
+      </w:hyperlink>
+    </w:p>
+    <w:p>
+      <w:pPr>
+        <w:pStyle w:val="a3"/>
+        <w:numPr>
+          <w:ilvl w:val="0"/>
+          <w:numId w:val="1"/>
+        </w:numPr>
+      </w:pPr>
+      <w:proofErr w:type="spellStart"/>
+      <w:r>
+        <w:t>И.Е.Тамм</w:t>
+      </w:r>
+      <w:proofErr w:type="spellEnd"/>
+      <w:r>
+        <w:t>. Основы теории электричества. М. 1957</w:t>
+      </w:r>
+    </w:p>
+    <w:p>
+      <w:pPr>
+        <w:pStyle w:val="a3"/>
+        <w:numPr>
+          <w:ilvl w:val="0"/>
+          <w:numId w:val="1"/>
+        </w:numPr>
+      </w:pPr>
+      <w:r>
+        <w:t xml:space="preserve">В. </w:t>
+      </w:r>
+      <w:proofErr w:type="spellStart"/>
+      <w:r>
+        <w:t>Ганкин</w:t>
+      </w:r>
+      <w:proofErr w:type="spellEnd"/>
+      <w:r>
+        <w:t xml:space="preserve">, Ю. </w:t>
+      </w:r>
+      <w:proofErr w:type="spellStart"/>
+      <w:r>
+        <w:t>Ганкин</w:t>
+      </w:r>
+      <w:proofErr w:type="spellEnd"/>
+      <w:r>
+        <w:t xml:space="preserve">, О. Куприянова, И. </w:t>
+      </w:r>
+      <w:proofErr w:type="spellStart"/>
+      <w:r>
+        <w:t>Мисюченко</w:t>
+      </w:r>
+      <w:proofErr w:type="spellEnd"/>
+      <w:r>
+        <w:t xml:space="preserve">. История электромагнитной массы </w:t>
+      </w:r>
+      <w:hyperlink r:id="rId66" w:history="1">
         <w:r>
           <w:rPr>
             <w:rStyle w:val="a4"/>
@@ -653,19 +809,19 @@
         <w:rPr>
           <w:lang w:val="en-US"/>
         </w:rPr>
-        <w:t>S. Haddad and S. Suleiman</w:t>
+        <w:t>S. Haddad and S. Suleiman NEUTRON CHARGE DISTRIBUTION AND CHARGE DENSITY DISTRIBUTIONS IN LEAD ISOTOPES</w:t>
       </w:r>
       <w:r>
         <w:rPr>
           <w:lang w:val="en-US"/>
         </w:rPr>
-        <w:t xml:space="preserve"> </w:t>
+        <w:t xml:space="preserve">, </w:t>
       </w:r>
       <w:r>
         <w:rPr>
           <w:lang w:val="en-US"/>
         </w:rPr>
-        <w:t>NEUTRON CHARGE DISTRIBUTION AND CHARGE DENSITY DISTRIBUTIONS IN LEAD ISOTOPES</w:t>
+        <w:t>ACTA PHYSICA POLONICA B</w:t>
       </w:r>
       <w:r>
         <w:rPr>
@@ -677,33 +833,15 @@
         <w:rPr>
           <w:lang w:val="en-US"/>
         </w:rPr>
-        <w:t>ACTA PHYSICA POLONICA B</w:t>
+        <w:t xml:space="preserve">Vol. 30 (1999) </w:t>
       </w:r>
       <w:r>
         <w:rPr>
           <w:lang w:val="en-US"/>
         </w:rPr>
-        <w:t xml:space="preserve">, </w:t>
-      </w:r>
-      <w:r>
-        <w:rPr>
-          <w:lang w:val="en-US"/>
-        </w:rPr>
-        <w:t xml:space="preserve">Vol. 30 (1999) </w:t>
-      </w:r>
-      <w:r>
-        <w:rPr>
-          <w:lang w:val="en-US"/>
-        </w:rPr>
-        <w:t>No 1</w:t>
-      </w:r>
-      <w:r>
-        <w:rPr>
-          <w:lang w:val="en-US"/>
-        </w:rPr>
-        <w:t xml:space="preserve"> </w:t>
-      </w:r>
-      <w:hyperlink r:id="rId64" w:history="1">
+        <w:t xml:space="preserve">No 1 </w:t>
+      </w:r>
+      <w:hyperlink r:id="rId67" w:history="1">
         <w:r>
           <w:rPr>
             <w:rStyle w:val="a4"/>

</xml_diff>